<commit_message>
Adding Ben's changes in proposal comments and tex file
Adding Ben's changes in proposal comments and tex file
</commit_message>
<xml_diff>
--- a/Proposal LaTeX/Proposal Comments.docx
+++ b/Proposal LaTeX/Proposal Comments.docx
@@ -774,7 +774,318 @@
           <w:highlight w:val="white"/>
           <w:rtl w:val="0"/>
         </w:rPr>
-        <w:t xml:space="preserve">On the concept of using a</w:t>
+        <w:t xml:space="preserve">On the concept of not using “racist” models, I believe I would agree, but there is no definition here for what is meant.</w:t>
+      </w:r>
+    </w:p>
+    <w:p>
+      <w:pPr>
+        <w:ind w:left="0" w:firstLine="0"/>
+        <w:rPr>
+          <w:color w:val="333333"/>
+          <w:sz w:val="21"/>
+          <w:szCs w:val="21"/>
+          <w:highlight w:val="white"/>
+        </w:rPr>
+      </w:pPr>
+      <w:r>
+        <w:rPr>
+          <w:color w:val="333333"/>
+          <w:sz w:val="21"/>
+          <w:szCs w:val="21"/>
+          <w:highlight w:val="white"/>
+          <w:rtl w:val="0"/>
+        </w:rPr>
+        <w:t xml:space="preserve">I suggest we define specifically and clearly what is a “racist” model so it can be reasonably avoided and not risk using a loaded word without more context. The word "stereotyping" or the phrase "making generalizations" are much clear to what we are trying to avoid without leaving the reader/grader guessing.</w:t>
+      </w:r>
+    </w:p>
+    <w:p>
+      <w:pPr>
+        <w:ind w:left="0" w:firstLine="0"/>
+        <w:rPr>
+          <w:color w:val="333333"/>
+          <w:sz w:val="21"/>
+          <w:szCs w:val="21"/>
+          <w:highlight w:val="white"/>
+        </w:rPr>
+      </w:pPr>
+      <w:r>
+        <w:rPr>
+          <w:rtl w:val="0"/>
+        </w:rPr>
+      </w:r>
+    </w:p>
+    <w:p>
+      <w:pPr>
+        <w:ind w:left="0" w:firstLine="0"/>
+        <w:rPr>
+          <w:color w:val="333333"/>
+          <w:sz w:val="21"/>
+          <w:szCs w:val="21"/>
+          <w:highlight w:val="white"/>
+        </w:rPr>
+      </w:pPr>
+      <w:r>
+        <w:rPr>
+          <w:color w:val="333333"/>
+          <w:sz w:val="21"/>
+          <w:szCs w:val="21"/>
+          <w:highlight w:val="white"/>
+          <w:rtl w:val="0"/>
+        </w:rPr>
+        <w:t xml:space="preserve">Note the two charter school related papers I found did not note this as a major risk. They include </w:t>
+      </w:r>
+      <w:r>
+        <w:rPr>
+          <w:b w:val="1"/>
+          <w:color w:val="333333"/>
+          <w:sz w:val="21"/>
+          <w:szCs w:val="21"/>
+          <w:highlight w:val="white"/>
+          <w:rtl w:val="0"/>
+        </w:rPr>
+        <w:t xml:space="preserve">student characteristics</w:t>
+      </w:r>
+      <w:r>
+        <w:rPr>
+          <w:color w:val="333333"/>
+          <w:sz w:val="21"/>
+          <w:szCs w:val="21"/>
+          <w:highlight w:val="white"/>
+          <w:rtl w:val="0"/>
+        </w:rPr>
+        <w:t xml:space="preserve"> (likely included race/gender/etc.) as input data in order to factor out these effects when looking at the coefficients of other effects they are seeking, but their study did not discuss individual student characteristics and outcomes.</w:t>
+      </w:r>
+    </w:p>
+    <w:p>
+      <w:pPr>
+        <w:ind w:left="0" w:firstLine="0"/>
+        <w:rPr>
+          <w:color w:val="333333"/>
+          <w:sz w:val="21"/>
+          <w:szCs w:val="21"/>
+          <w:highlight w:val="white"/>
+        </w:rPr>
+      </w:pPr>
+      <w:r>
+        <w:rPr>
+          <w:rtl w:val="0"/>
+        </w:rPr>
+      </w:r>
+    </w:p>
+    <w:p>
+      <w:pPr>
+        <w:ind w:left="0" w:firstLine="0"/>
+        <w:rPr>
+          <w:color w:val="333333"/>
+          <w:sz w:val="21"/>
+          <w:szCs w:val="21"/>
+          <w:highlight w:val="white"/>
+        </w:rPr>
+      </w:pPr>
+      <w:r>
+        <w:rPr>
+          <w:color w:val="333333"/>
+          <w:sz w:val="21"/>
+          <w:szCs w:val="21"/>
+          <w:highlight w:val="white"/>
+          <w:rtl w:val="0"/>
+        </w:rPr>
+        <w:t xml:space="preserve">The </w:t>
+      </w:r>
+      <w:r>
+        <w:rPr>
+          <w:b w:val="1"/>
+          <w:color w:val="333333"/>
+          <w:sz w:val="21"/>
+          <w:szCs w:val="21"/>
+          <w:highlight w:val="white"/>
+          <w:rtl w:val="0"/>
+        </w:rPr>
+        <w:t xml:space="preserve">scientific ethical rule</w:t>
+      </w:r>
+      <w:r>
+        <w:rPr>
+          <w:color w:val="333333"/>
+          <w:sz w:val="21"/>
+          <w:szCs w:val="21"/>
+          <w:highlight w:val="white"/>
+          <w:rtl w:val="0"/>
+        </w:rPr>
+        <w:t xml:space="preserve"> here to follow here is to have a model that accounts for </w:t>
+      </w:r>
+      <w:r>
+        <w:rPr>
+          <w:b w:val="1"/>
+          <w:color w:val="333333"/>
+          <w:sz w:val="21"/>
+          <w:szCs w:val="21"/>
+          <w:highlight w:val="white"/>
+          <w:rtl w:val="0"/>
+        </w:rPr>
+        <w:t xml:space="preserve">all</w:t>
+      </w:r>
+      <w:r>
+        <w:rPr>
+          <w:color w:val="333333"/>
+          <w:sz w:val="21"/>
+          <w:szCs w:val="21"/>
+          <w:highlight w:val="white"/>
+          <w:rtl w:val="0"/>
+        </w:rPr>
+        <w:t xml:space="preserve"> </w:t>
+      </w:r>
+      <w:r>
+        <w:rPr>
+          <w:b w:val="1"/>
+          <w:color w:val="333333"/>
+          <w:sz w:val="21"/>
+          <w:szCs w:val="21"/>
+          <w:highlight w:val="white"/>
+          <w:rtl w:val="0"/>
+        </w:rPr>
+        <w:t xml:space="preserve">important factors</w:t>
+      </w:r>
+      <w:r>
+        <w:rPr>
+          <w:color w:val="333333"/>
+          <w:sz w:val="21"/>
+          <w:szCs w:val="21"/>
+          <w:highlight w:val="white"/>
+          <w:rtl w:val="0"/>
+        </w:rPr>
+        <w:t xml:space="preserve"> available in our data to be sure we can see an accurate effect that we want to consider and not ignore </w:t>
+      </w:r>
+      <w:r>
+        <w:rPr>
+          <w:b w:val="1"/>
+          <w:color w:val="333333"/>
+          <w:sz w:val="21"/>
+          <w:szCs w:val="21"/>
+          <w:highlight w:val="white"/>
+          <w:rtl w:val="0"/>
+        </w:rPr>
+        <w:t xml:space="preserve">multiple latent factors </w:t>
+      </w:r>
+      <w:r>
+        <w:rPr>
+          <w:color w:val="333333"/>
+          <w:sz w:val="21"/>
+          <w:szCs w:val="21"/>
+          <w:highlight w:val="white"/>
+          <w:rtl w:val="0"/>
+        </w:rPr>
+        <w:t xml:space="preserve">affecting our output. However, we also have to be careful not to include variables that are </w:t>
+      </w:r>
+      <w:r>
+        <w:rPr>
+          <w:b w:val="1"/>
+          <w:color w:val="333333"/>
+          <w:sz w:val="21"/>
+          <w:szCs w:val="21"/>
+          <w:highlight w:val="white"/>
+          <w:rtl w:val="0"/>
+        </w:rPr>
+        <w:t xml:space="preserve">highly correlated</w:t>
+      </w:r>
+      <w:r>
+        <w:rPr>
+          <w:color w:val="333333"/>
+          <w:sz w:val="21"/>
+          <w:szCs w:val="21"/>
+          <w:highlight w:val="white"/>
+          <w:rtl w:val="0"/>
+        </w:rPr>
+        <w:t xml:space="preserve"> in a ML model, or the feature importance will be diluted. For instance, using football player position and weight are highly correlated variables to predict some health outcomes - WR weigh less than OL.</w:t>
+      </w:r>
+    </w:p>
+    <w:p>
+      <w:pPr>
+        <w:ind w:left="0" w:firstLine="0"/>
+        <w:rPr>
+          <w:color w:val="333333"/>
+          <w:sz w:val="21"/>
+          <w:szCs w:val="21"/>
+          <w:highlight w:val="white"/>
+        </w:rPr>
+      </w:pPr>
+      <w:r>
+        <w:rPr>
+          <w:rtl w:val="0"/>
+        </w:rPr>
+      </w:r>
+    </w:p>
+    <w:p>
+      <w:pPr>
+        <w:ind w:left="0" w:firstLine="0"/>
+        <w:rPr>
+          <w:color w:val="333333"/>
+          <w:sz w:val="21"/>
+          <w:szCs w:val="21"/>
+          <w:highlight w:val="white"/>
+        </w:rPr>
+      </w:pPr>
+      <w:r>
+        <w:rPr>
+          <w:color w:val="333333"/>
+          <w:sz w:val="21"/>
+          <w:szCs w:val="21"/>
+          <w:highlight w:val="white"/>
+          <w:rtl w:val="0"/>
+        </w:rPr>
+        <w:t xml:space="preserve">I believe the</w:t>
+      </w:r>
+      <w:r>
+        <w:rPr>
+          <w:b w:val="1"/>
+          <w:color w:val="333333"/>
+          <w:sz w:val="21"/>
+          <w:szCs w:val="21"/>
+          <w:highlight w:val="white"/>
+          <w:rtl w:val="0"/>
+        </w:rPr>
+        <w:t xml:space="preserve"> moral ethical rule </w:t>
+      </w:r>
+      <w:r>
+        <w:rPr>
+          <w:color w:val="333333"/>
+          <w:sz w:val="21"/>
+          <w:szCs w:val="21"/>
+          <w:highlight w:val="white"/>
+          <w:rtl w:val="0"/>
+        </w:rPr>
+        <w:t xml:space="preserve">we would follow is not to show results that intentionally or accidentally create generalizations/stereotypes, which is why we would be careful about what factors we publish and keep them in line with the purpose of our study.</w:t>
+      </w:r>
+    </w:p>
+    <w:p>
+      <w:pPr>
+        <w:ind w:left="0" w:firstLine="0"/>
+        <w:rPr>
+          <w:color w:val="333333"/>
+          <w:sz w:val="21"/>
+          <w:szCs w:val="21"/>
+          <w:highlight w:val="white"/>
+        </w:rPr>
+      </w:pPr>
+      <w:r>
+        <w:rPr>
+          <w:rtl w:val="0"/>
+        </w:rPr>
+      </w:r>
+    </w:p>
+    <w:p>
+      <w:pPr>
+        <w:ind w:left="0" w:firstLine="0"/>
+        <w:rPr>
+          <w:color w:val="333333"/>
+          <w:sz w:val="21"/>
+          <w:szCs w:val="21"/>
+          <w:highlight w:val="white"/>
+        </w:rPr>
+      </w:pPr>
+      <w:r>
+        <w:rPr>
+          <w:rtl w:val="0"/>
+        </w:rPr>
       </w:r>
     </w:p>
     <w:sectPr>

</xml_diff>